<commit_message>
Skyline: Update screenshots in full-scan tutorials for 21.1
</commit_message>
<xml_diff>
--- a/pwiz_tools/Skyline/Documentation/Tutorials/Chinese/Skyline MS1 Filtering_zh-CHS.docx
+++ b/pwiz_tools/Skyline/Documentation/Tutorials/Chinese/Skyline MS1 Filtering_zh-CHS.docx
@@ -966,7 +966,7 @@
         </w:rPr>
         <w:lastRenderedPageBreak/>
         <w:drawing>
-          <wp:inline distT="0" distB="0" distL="0" distR="0">
+          <wp:inline distT="0" distB="0" distL="0" distR="0" wp14:anchorId="225FCEE8" wp14:editId="509171B9">
             <wp:extent cx="1781175" cy="1781175"/>
             <wp:effectExtent l="0" t="0" r="9525" b="9525"/>
             <wp:docPr id="4" name="Picture 4"/>
@@ -1179,7 +1179,7 @@
           <w:noProof/>
         </w:rPr>
         <w:drawing>
-          <wp:inline distT="0" distB="0" distL="0" distR="0">
+          <wp:inline distT="0" distB="0" distL="0" distR="0" wp14:anchorId="76C49F12" wp14:editId="70175FB6">
             <wp:extent cx="1426845" cy="1135380"/>
             <wp:effectExtent l="0" t="0" r="1905" b="7620"/>
             <wp:docPr id="8" name="Picture 8"/>
@@ -1260,7 +1260,7 @@
           <w:noProof/>
         </w:rPr>
         <w:drawing>
-          <wp:inline distT="0" distB="0" distL="0" distR="0">
+          <wp:inline distT="0" distB="0" distL="0" distR="0" wp14:anchorId="4BBFB1CB" wp14:editId="14148926">
             <wp:extent cx="304800" cy="238125"/>
             <wp:effectExtent l="0" t="0" r="0" b="9525"/>
             <wp:docPr id="2" name="Picture 16"/>
@@ -1742,51 +1742,46 @@
           <w:rStyle w:val="CommentReference"/>
         </w:rPr>
       </w:pPr>
-      <w:del w:id="0" w:author="Lily Sun" w:date="2021-05-25T19:43:00Z">
-        <w:r>
-          <w:rPr>
-            <w:rFonts w:eastAsia="SimSun"/>
-            <w:noProof/>
-          </w:rPr>
-          <w:drawing>
-            <wp:inline distT="0" distB="0" distL="0" distR="0" wp14:editId="7D60C4A8">
-              <wp:extent cx="3848100" cy="5514975"/>
-              <wp:effectExtent l="0" t="0" r="0" b="9525"/>
-              <wp:docPr id="5" name="Picture 5"/>
-              <wp:cNvGraphicFramePr>
-                <a:graphicFrameLocks xmlns:a="http://schemas.openxmlformats.org/drawingml/2006/main" noChangeAspect="1"/>
-              </wp:cNvGraphicFramePr>
-              <a:graphic xmlns:a="http://schemas.openxmlformats.org/drawingml/2006/main">
-                <a:graphicData uri="http://schemas.openxmlformats.org/drawingml/2006/picture">
-                  <pic:pic xmlns:pic="http://schemas.openxmlformats.org/drawingml/2006/picture">
-                    <pic:nvPicPr>
-                      <pic:cNvPr id="5" name="Picture 5"/>
-                      <pic:cNvPicPr>
-                        <a:picLocks noChangeAspect="1"/>
-                      </pic:cNvPicPr>
-                    </pic:nvPicPr>
-                    <pic:blipFill>
-                      <a:blip r:embed="rId13"/>
-                      <a:stretch>
-                        <a:fillRect/>
-                      </a:stretch>
-                    </pic:blipFill>
-                    <pic:spPr>
-                      <a:xfrm>
-                        <a:off x="0" y="0"/>
-                        <a:ext cx="3848100" cy="5514975"/>
-                      </a:xfrm>
-                      <a:prstGeom prst="rect">
-                        <a:avLst/>
-                      </a:prstGeom>
-                    </pic:spPr>
-                  </pic:pic>
-                </a:graphicData>
-              </a:graphic>
-            </wp:inline>
-          </w:drawing>
-        </w:r>
-      </w:del>
+      <w:r>
+        <w:rPr>
+          <w:noProof/>
+        </w:rPr>
+        <w:drawing>
+          <wp:inline distT="0" distB="0" distL="0" distR="0" wp14:anchorId="036358FF" wp14:editId="1559D2AE">
+            <wp:extent cx="3848100" cy="5514975"/>
+            <wp:effectExtent l="0" t="0" r="0" b="9525"/>
+            <wp:docPr id="3" name="Picture 3" descr="Graphical user interface, text, application&#10;&#10;Description automatically generated"/>
+            <wp:cNvGraphicFramePr>
+              <a:graphicFrameLocks xmlns:a="http://schemas.openxmlformats.org/drawingml/2006/main" noChangeAspect="1"/>
+            </wp:cNvGraphicFramePr>
+            <a:graphic xmlns:a="http://schemas.openxmlformats.org/drawingml/2006/main">
+              <a:graphicData uri="http://schemas.openxmlformats.org/drawingml/2006/picture">
+                <pic:pic xmlns:pic="http://schemas.openxmlformats.org/drawingml/2006/picture">
+                  <pic:nvPicPr>
+                    <pic:cNvPr id="3" name="Picture 3" descr="Graphical user interface, text, application&#10;&#10;Description automatically generated"/>
+                    <pic:cNvPicPr/>
+                  </pic:nvPicPr>
+                  <pic:blipFill>
+                    <a:blip r:embed="rId13"/>
+                    <a:stretch>
+                      <a:fillRect/>
+                    </a:stretch>
+                  </pic:blipFill>
+                  <pic:spPr>
+                    <a:xfrm>
+                      <a:off x="0" y="0"/>
+                      <a:ext cx="3848100" cy="5514975"/>
+                    </a:xfrm>
+                    <a:prstGeom prst="rect">
+                      <a:avLst/>
+                    </a:prstGeom>
+                  </pic:spPr>
+                </pic:pic>
+              </a:graphicData>
+            </a:graphic>
+          </wp:inline>
+        </w:drawing>
+      </w:r>
     </w:p>
     <w:p>
       <w:pPr>
@@ -2016,14 +2011,13 @@
       </w:pPr>
       <w:r>
         <w:rPr>
-          <w:rFonts w:eastAsia="SimSun"/>
           <w:noProof/>
         </w:rPr>
         <w:drawing>
-          <wp:inline distT="0" distB="0" distL="0" distR="0" wp14:editId="4400F50C">
+          <wp:inline distT="0" distB="0" distL="0" distR="0" wp14:anchorId="4D312490" wp14:editId="71548632">
             <wp:extent cx="3848100" cy="5514975"/>
             <wp:effectExtent l="0" t="0" r="0" b="9525"/>
-            <wp:docPr id="6" name="Picture 6"/>
+            <wp:docPr id="13" name="Picture 13" descr="Graphical user interface, text, application, email&#10;&#10;Description automatically generated"/>
             <wp:cNvGraphicFramePr>
               <a:graphicFrameLocks xmlns:a="http://schemas.openxmlformats.org/drawingml/2006/main" noChangeAspect="1"/>
             </wp:cNvGraphicFramePr>
@@ -2031,10 +2025,8 @@
               <a:graphicData uri="http://schemas.openxmlformats.org/drawingml/2006/picture">
                 <pic:pic xmlns:pic="http://schemas.openxmlformats.org/drawingml/2006/picture">
                   <pic:nvPicPr>
-                    <pic:cNvPr id="6" name="Picture 6"/>
-                    <pic:cNvPicPr>
-                      <a:picLocks noChangeAspect="1"/>
-                    </pic:cNvPicPr>
+                    <pic:cNvPr id="13" name="Picture 13" descr="Graphical user interface, text, application, email&#10;&#10;Description automatically generated"/>
+                    <pic:cNvPicPr/>
                   </pic:nvPicPr>
                   <pic:blipFill>
                     <a:blip r:embed="rId15"/>
@@ -2227,7 +2219,7 @@
           <w:noProof/>
         </w:rPr>
         <w:drawing>
-          <wp:inline distT="0" distB="0" distL="0" distR="0">
+          <wp:inline distT="0" distB="0" distL="0" distR="0" wp14:anchorId="13F34D8E" wp14:editId="77F2F5A2">
             <wp:extent cx="5534025" cy="428625"/>
             <wp:effectExtent l="0" t="0" r="9525" b="9525"/>
             <wp:docPr id="1" name="Picture 1"/>
@@ -2426,7 +2418,7 @@
           <w:noProof/>
         </w:rPr>
         <w:drawing>
-          <wp:inline distT="0" distB="0" distL="0" distR="0" wp14:editId="66C0A16A">
+          <wp:inline distT="0" distB="0" distL="0" distR="0" wp14:anchorId="3EC638C5" wp14:editId="557CAD37">
             <wp:extent cx="3848100" cy="5514975"/>
             <wp:effectExtent l="0" t="0" r="0" b="9525"/>
             <wp:docPr id="7" name="Picture 7"/>
@@ -2771,7 +2763,7 @@
           <w:noProof/>
         </w:rPr>
         <w:drawing>
-          <wp:inline distT="0" distB="0" distL="0" distR="0">
+          <wp:inline distT="0" distB="0" distL="0" distR="0" wp14:anchorId="2B0DF40B" wp14:editId="51581466">
             <wp:extent cx="2886075" cy="4086225"/>
             <wp:effectExtent l="0" t="0" r="9525" b="9525"/>
             <wp:docPr id="9" name="Picture 9"/>
@@ -2983,7 +2975,7 @@
           <w:noProof/>
         </w:rPr>
         <w:drawing>
-          <wp:inline distT="0" distB="0" distL="0" distR="0" wp14:editId="4073249E">
+          <wp:inline distT="0" distB="0" distL="0" distR="0" wp14:anchorId="3B13750E" wp14:editId="747E786B">
             <wp:extent cx="3848100" cy="5514975"/>
             <wp:effectExtent l="0" t="0" r="0" b="9525"/>
             <wp:docPr id="10" name="Picture 10"/>
@@ -3211,7 +3203,7 @@
           <w:noProof/>
         </w:rPr>
         <w:drawing>
-          <wp:inline distT="0" distB="0" distL="0" distR="0" wp14:editId="559ADB2E">
+          <wp:inline distT="0" distB="0" distL="0" distR="0" wp14:anchorId="32DE9503" wp14:editId="20075C8C">
             <wp:extent cx="3848100" cy="5514975"/>
             <wp:effectExtent l="0" t="0" r="0" b="9525"/>
             <wp:docPr id="11" name="Picture 11"/>
@@ -3814,7 +3806,7 @@
           <w:noProof/>
         </w:rPr>
         <w:drawing>
-          <wp:inline distT="0" distB="0" distL="0" distR="0">
+          <wp:inline distT="0" distB="0" distL="0" distR="0" wp14:anchorId="55763323" wp14:editId="32949C1C">
             <wp:extent cx="5133975" cy="3609975"/>
             <wp:effectExtent l="0" t="0" r="9525" b="9525"/>
             <wp:docPr id="36" name="Picture 2"/>
@@ -3912,7 +3904,7 @@
           <w:noProof/>
         </w:rPr>
         <w:drawing>
-          <wp:inline distT="0" distB="0" distL="0" distR="0">
+          <wp:inline distT="0" distB="0" distL="0" distR="0" wp14:anchorId="0A35A236" wp14:editId="469CA265">
             <wp:extent cx="3838575" cy="2676525"/>
             <wp:effectExtent l="0" t="0" r="9525" b="9525"/>
             <wp:docPr id="37" name="Picture 37"/>
@@ -4639,7 +4631,7 @@
           <w:noProof/>
         </w:rPr>
         <w:drawing>
-          <wp:inline distT="0" distB="0" distL="0" distR="0">
+          <wp:inline distT="0" distB="0" distL="0" distR="0" wp14:anchorId="020EE00D" wp14:editId="0FB600A8">
             <wp:extent cx="3848100" cy="5514975"/>
             <wp:effectExtent l="0" t="0" r="0" b="9525"/>
             <wp:docPr id="12" name="Picture 12"/>
@@ -4778,7 +4770,7 @@
           <w:noProof/>
         </w:rPr>
         <w:drawing>
-          <wp:inline distT="0" distB="0" distL="0" distR="0">
+          <wp:inline distT="0" distB="0" distL="0" distR="0" wp14:anchorId="5443EDC5" wp14:editId="4D058D03">
             <wp:extent cx="5943600" cy="3375660"/>
             <wp:effectExtent l="0" t="0" r="0" b="0"/>
             <wp:docPr id="89" name="Picture 89"/>
@@ -5074,7 +5066,7 @@
           <w:noProof/>
         </w:rPr>
         <w:drawing>
-          <wp:inline distT="0" distB="0" distL="0" distR="0">
+          <wp:inline distT="0" distB="0" distL="0" distR="0" wp14:anchorId="68FF7BE3" wp14:editId="2C409E77">
             <wp:extent cx="3914775" cy="3981450"/>
             <wp:effectExtent l="0" t="0" r="9525" b="0"/>
             <wp:docPr id="18" name="Picture 18"/>
@@ -5234,7 +5226,7 @@
           <w:noProof/>
         </w:rPr>
         <w:drawing>
-          <wp:inline distT="0" distB="0" distL="0" distR="0" wp14:editId="4EBB6C69">
+          <wp:inline distT="0" distB="0" distL="0" distR="0" wp14:anchorId="460BFD64" wp14:editId="5504CE14">
             <wp:extent cx="5943600" cy="3561715"/>
             <wp:effectExtent l="0" t="0" r="0" b="635"/>
             <wp:docPr id="25" name="Picture 25"/>
@@ -5327,44 +5319,44 @@
         </w:rPr>
         <w:t>“</w:t>
       </w:r>
-      <w:bookmarkStart w:id="1" w:name="OLE_LINK1"/>
-      <w:bookmarkStart w:id="2" w:name="OLE_LINK2"/>
+      <w:bookmarkStart w:id="0" w:name="OLE_LINK1"/>
+      <w:bookmarkStart w:id="1" w:name="OLE_LINK2"/>
       <w:r>
         <w:rPr>
           <w:rFonts w:eastAsia="SimSun"/>
         </w:rPr>
         <w:t>100803_005b_MCF7_TiTip3.wiff</w:t>
       </w:r>
+      <w:bookmarkEnd w:id="0"/>
       <w:bookmarkEnd w:id="1"/>
+      <w:r>
+        <w:rPr>
+          <w:rFonts w:eastAsia="SimSun"/>
+        </w:rPr>
+        <w:t>”</w:t>
+      </w:r>
+      <w:r>
+        <w:rPr>
+          <w:rFonts w:eastAsia="SimSun"/>
+        </w:rPr>
+        <w:t>和</w:t>
+      </w:r>
+      <w:r>
+        <w:rPr>
+          <w:rFonts w:eastAsia="SimSun"/>
+        </w:rPr>
+        <w:t xml:space="preserve">“RT: </w:t>
+      </w:r>
+      <w:bookmarkStart w:id="2" w:name="OLE_LINK3"/>
+      <w:bookmarkStart w:id="3" w:name="OLE_LINK4"/>
+      <w:r>
+        <w:rPr>
+          <w:rFonts w:eastAsia="SimSun"/>
+        </w:rPr>
+        <w:t>35.21</w:t>
+      </w:r>
       <w:bookmarkEnd w:id="2"/>
-      <w:r>
-        <w:rPr>
-          <w:rFonts w:eastAsia="SimSun"/>
-        </w:rPr>
-        <w:t>”</w:t>
-      </w:r>
-      <w:r>
-        <w:rPr>
-          <w:rFonts w:eastAsia="SimSun"/>
-        </w:rPr>
-        <w:t>和</w:t>
-      </w:r>
-      <w:r>
-        <w:rPr>
-          <w:rFonts w:eastAsia="SimSun"/>
-        </w:rPr>
-        <w:t xml:space="preserve">“RT: </w:t>
-      </w:r>
-      <w:bookmarkStart w:id="3" w:name="OLE_LINK3"/>
-      <w:bookmarkStart w:id="4" w:name="OLE_LINK4"/>
-      <w:r>
-        <w:rPr>
-          <w:rFonts w:eastAsia="SimSun"/>
-        </w:rPr>
-        <w:t>35.21</w:t>
-      </w:r>
       <w:bookmarkEnd w:id="3"/>
-      <w:bookmarkEnd w:id="4"/>
       <w:r>
         <w:rPr>
           <w:rFonts w:eastAsia="SimSun"/>
@@ -6547,7 +6539,7 @@
           <w:noProof/>
         </w:rPr>
         <w:drawing>
-          <wp:inline distT="0" distB="0" distL="0" distR="0">
+          <wp:inline distT="0" distB="0" distL="0" distR="0" wp14:anchorId="3462AC8F" wp14:editId="4882B4E1">
             <wp:extent cx="5943600" cy="4071620"/>
             <wp:effectExtent l="0" t="0" r="0" b="5080"/>
             <wp:docPr id="26" name="Picture 26"/>
@@ -7262,7 +7254,7 @@
         </w:rPr>
         <w:lastRenderedPageBreak/>
         <w:drawing>
-          <wp:inline distT="0" distB="0" distL="0" distR="0" wp14:editId="78FDA68A">
+          <wp:inline distT="0" distB="0" distL="0" distR="0" wp14:anchorId="5961E7CA" wp14:editId="1C06183C">
             <wp:extent cx="5705475" cy="6315075"/>
             <wp:effectExtent l="0" t="0" r="9525" b="9525"/>
             <wp:docPr id="29" name="Picture 29"/>
@@ -7618,7 +7610,7 @@
           <w:noProof/>
         </w:rPr>
         <w:drawing>
-          <wp:inline distT="0" distB="0" distL="0" distR="0">
+          <wp:inline distT="0" distB="0" distL="0" distR="0" wp14:anchorId="30DC8632" wp14:editId="1715022F">
             <wp:extent cx="5943600" cy="4071620"/>
             <wp:effectExtent l="0" t="0" r="0" b="5080"/>
             <wp:docPr id="30" name="Picture 30"/>
@@ -8579,7 +8571,7 @@
           <w:noProof/>
         </w:rPr>
         <w:drawing>
-          <wp:inline distT="0" distB="0" distL="0" distR="0">
+          <wp:inline distT="0" distB="0" distL="0" distR="0" wp14:anchorId="1C018CA2" wp14:editId="027CE83D">
             <wp:extent cx="4362450" cy="6505575"/>
             <wp:effectExtent l="0" t="0" r="0" b="9525"/>
             <wp:docPr id="31" name="Picture 31"/>
@@ -8731,7 +8723,7 @@
           <w:noProof/>
         </w:rPr>
         <w:drawing>
-          <wp:inline distT="0" distB="0" distL="0" distR="0" wp14:editId="12DF40FE">
+          <wp:inline distT="0" distB="0" distL="0" distR="0" wp14:anchorId="0CE62748" wp14:editId="747DB4B2">
             <wp:extent cx="5943600" cy="5097145"/>
             <wp:effectExtent l="0" t="0" r="0" b="8255"/>
             <wp:docPr id="34" name="Picture 34"/>
@@ -9463,7 +9455,7 @@
           <w:noProof/>
         </w:rPr>
         <w:drawing>
-          <wp:inline distT="0" distB="0" distL="0" distR="0">
+          <wp:inline distT="0" distB="0" distL="0" distR="0" wp14:anchorId="158A02B3" wp14:editId="6A9642E6">
             <wp:extent cx="2905125" cy="352425"/>
             <wp:effectExtent l="0" t="0" r="9525" b="9525"/>
             <wp:docPr id="41" name="Picture 41"/>
@@ -9854,7 +9846,7 @@
                 <w:color w:val="000000"/>
               </w:rPr>
               <w:drawing>
-                <wp:inline distT="0" distB="0" distL="0" distR="0">
+                <wp:inline distT="0" distB="0" distL="0" distR="0" wp14:anchorId="21916266" wp14:editId="6178ABA9">
                   <wp:extent cx="2914650" cy="2990850"/>
                   <wp:effectExtent l="0" t="0" r="0" b="0"/>
                   <wp:docPr id="35" name="Picture 35"/>
@@ -9947,7 +9939,7 @@
                 <w:color w:val="000000"/>
               </w:rPr>
               <w:drawing>
-                <wp:inline distT="0" distB="0" distL="0" distR="0">
+                <wp:inline distT="0" distB="0" distL="0" distR="0" wp14:anchorId="6D5E4C9B" wp14:editId="55ADCAD2">
                   <wp:extent cx="2914650" cy="2981325"/>
                   <wp:effectExtent l="0" t="0" r="0" b="9525"/>
                   <wp:docPr id="38" name="Picture 38"/>
@@ -10057,7 +10049,7 @@
           <w:color w:val="000000"/>
         </w:rPr>
         <w:drawing>
-          <wp:inline distT="0" distB="0" distL="0" distR="0">
+          <wp:inline distT="0" distB="0" distL="0" distR="0" wp14:anchorId="074AC584" wp14:editId="5A8809A8">
             <wp:extent cx="2914650" cy="2981325"/>
             <wp:effectExtent l="0" t="0" r="0" b="9525"/>
             <wp:docPr id="39" name="Picture 39"/>
@@ -10810,7 +10802,7 @@
           <w:color w:val="000000"/>
         </w:rPr>
         <w:drawing>
-          <wp:inline distT="0" distB="0" distL="0" distR="0">
+          <wp:inline distT="0" distB="0" distL="0" distR="0" wp14:anchorId="2FE74E6B" wp14:editId="57B83749">
             <wp:extent cx="3095625" cy="3257550"/>
             <wp:effectExtent l="0" t="0" r="9525" b="0"/>
             <wp:docPr id="43" name="Picture 43"/>
@@ -11370,7 +11362,7 @@
           <w:noProof/>
         </w:rPr>
         <w:drawing>
-          <wp:inline distT="0" distB="0" distL="0" distR="0">
+          <wp:inline distT="0" distB="0" distL="0" distR="0" wp14:anchorId="512DD23F" wp14:editId="65E795D9">
             <wp:extent cx="3905250" cy="2152650"/>
             <wp:effectExtent l="0" t="0" r="0" b="0"/>
             <wp:docPr id="47" name="Picture 47"/>
@@ -11485,7 +11477,7 @@
           <w:noProof/>
         </w:rPr>
         <w:drawing>
-          <wp:inline distT="0" distB="0" distL="0" distR="0">
+          <wp:inline distT="0" distB="0" distL="0" distR="0" wp14:anchorId="006C934E" wp14:editId="605BD945">
             <wp:extent cx="3905250" cy="2152650"/>
             <wp:effectExtent l="0" t="0" r="0" b="0"/>
             <wp:docPr id="50" name="Picture 50"/>
@@ -11857,7 +11849,7 @@
           <w:color w:val="000000"/>
         </w:rPr>
         <w:drawing>
-          <wp:inline distT="0" distB="0" distL="0" distR="0">
+          <wp:inline distT="0" distB="0" distL="0" distR="0" wp14:anchorId="3EAB2647" wp14:editId="46E83A8C">
             <wp:extent cx="4171950" cy="3943350"/>
             <wp:effectExtent l="0" t="0" r="0" b="0"/>
             <wp:docPr id="53" name="Picture 53"/>
@@ -12182,7 +12174,7 @@
           <w:noProof/>
         </w:rPr>
         <w:drawing>
-          <wp:inline distT="0" distB="0" distL="0" distR="0">
+          <wp:inline distT="0" distB="0" distL="0" distR="0" wp14:anchorId="561AF502" wp14:editId="633639FF">
             <wp:extent cx="5534025" cy="3562350"/>
             <wp:effectExtent l="0" t="0" r="9525" b="0"/>
             <wp:docPr id="56" name="Picture 56"/>
@@ -12288,7 +12280,7 @@
           <w:noProof/>
         </w:rPr>
         <w:drawing>
-          <wp:inline distT="0" distB="0" distL="0" distR="0">
+          <wp:inline distT="0" distB="0" distL="0" distR="0" wp14:anchorId="325BD789" wp14:editId="08686BD4">
             <wp:extent cx="5534025" cy="3562350"/>
             <wp:effectExtent l="0" t="0" r="9525" b="0"/>
             <wp:docPr id="57" name="Picture 57"/>
@@ -12524,7 +12516,7 @@
                 <w:color w:val="000000"/>
               </w:rPr>
               <w:drawing>
-                <wp:inline distT="0" distB="0" distL="0" distR="0">
+                <wp:inline distT="0" distB="0" distL="0" distR="0" wp14:anchorId="28FD5B50" wp14:editId="1AA4E7DA">
                   <wp:extent cx="2809875" cy="2990850"/>
                   <wp:effectExtent l="0" t="0" r="9525" b="0"/>
                   <wp:docPr id="59" name="Picture 59"/>
@@ -12617,7 +12609,7 @@
                 <w:color w:val="000000"/>
               </w:rPr>
               <w:drawing>
-                <wp:inline distT="0" distB="0" distL="0" distR="0">
+                <wp:inline distT="0" distB="0" distL="0" distR="0" wp14:anchorId="435F5D3A" wp14:editId="3C885B67">
                   <wp:extent cx="2809875" cy="2981325"/>
                   <wp:effectExtent l="0" t="0" r="9525" b="9525"/>
                   <wp:docPr id="61" name="Picture 61"/>
@@ -13051,7 +13043,7 @@
         </w:rPr>
         <w:lastRenderedPageBreak/>
         <w:drawing>
-          <wp:inline distT="0" distB="0" distL="0" distR="0">
+          <wp:inline distT="0" distB="0" distL="0" distR="0" wp14:anchorId="56275662" wp14:editId="3E29D0E2">
             <wp:extent cx="2809875" cy="2990850"/>
             <wp:effectExtent l="0" t="0" r="9525" b="0"/>
             <wp:docPr id="65" name="Picture 65"/>
@@ -13235,7 +13227,7 @@
                 <w:color w:val="000000"/>
               </w:rPr>
               <w:drawing>
-                <wp:inline distT="0" distB="0" distL="0" distR="0">
+                <wp:inline distT="0" distB="0" distL="0" distR="0" wp14:anchorId="653F3B6D" wp14:editId="45D7AFD2">
                   <wp:extent cx="2809875" cy="2990850"/>
                   <wp:effectExtent l="0" t="0" r="9525" b="0"/>
                   <wp:docPr id="66" name="Picture 66"/>
@@ -13328,7 +13320,7 @@
                 <w:color w:val="000000"/>
               </w:rPr>
               <w:drawing>
-                <wp:inline distT="0" distB="0" distL="0" distR="0">
+                <wp:inline distT="0" distB="0" distL="0" distR="0" wp14:anchorId="7E80E25A" wp14:editId="31789972">
                   <wp:extent cx="2809875" cy="2981325"/>
                   <wp:effectExtent l="0" t="0" r="9525" b="9525"/>
                   <wp:docPr id="67" name="Picture 67"/>
@@ -13527,7 +13519,7 @@
                 <w:color w:val="000000"/>
               </w:rPr>
               <w:drawing>
-                <wp:inline distT="0" distB="0" distL="0" distR="0">
+                <wp:inline distT="0" distB="0" distL="0" distR="0" wp14:anchorId="7AA382E7" wp14:editId="6DE1C59C">
                   <wp:extent cx="2809875" cy="2990850"/>
                   <wp:effectExtent l="0" t="0" r="9525" b="0"/>
                   <wp:docPr id="68" name="Picture 68"/>
@@ -13620,7 +13612,7 @@
                 <w:color w:val="000000"/>
               </w:rPr>
               <w:drawing>
-                <wp:inline distT="0" distB="0" distL="0" distR="0">
+                <wp:inline distT="0" distB="0" distL="0" distR="0" wp14:anchorId="0966EEE1" wp14:editId="4CE6F54B">
                   <wp:extent cx="2809875" cy="2981325"/>
                   <wp:effectExtent l="0" t="0" r="9525" b="9525"/>
                   <wp:docPr id="69" name="Picture 69"/>
@@ -14081,7 +14073,7 @@
                 <w:color w:val="000000"/>
               </w:rPr>
               <w:drawing>
-                <wp:inline distT="0" distB="0" distL="0" distR="0">
+                <wp:inline distT="0" distB="0" distL="0" distR="0" wp14:anchorId="535D29FE" wp14:editId="3820D6C2">
                   <wp:extent cx="2809875" cy="2990850"/>
                   <wp:effectExtent l="0" t="0" r="9525" b="0"/>
                   <wp:docPr id="70" name="Picture 70"/>
@@ -14174,7 +14166,7 @@
                 <w:color w:val="000000"/>
               </w:rPr>
               <w:drawing>
-                <wp:inline distT="0" distB="0" distL="0" distR="0">
+                <wp:inline distT="0" distB="0" distL="0" distR="0" wp14:anchorId="5EDB9004" wp14:editId="2830C47E">
                   <wp:extent cx="2809875" cy="2981325"/>
                   <wp:effectExtent l="0" t="0" r="9525" b="9525"/>
                   <wp:docPr id="71" name="Picture 71"/>
@@ -14653,7 +14645,7 @@
         </w:rPr>
         <w:lastRenderedPageBreak/>
         <w:drawing>
-          <wp:inline distT="0" distB="0" distL="0" distR="0">
+          <wp:inline distT="0" distB="0" distL="0" distR="0" wp14:anchorId="71EEE3D9" wp14:editId="74A7E002">
             <wp:extent cx="3352800" cy="3219450"/>
             <wp:effectExtent l="0" t="0" r="0" b="0"/>
             <wp:docPr id="73" name="Picture 73"/>
@@ -14817,7 +14809,7 @@
           <w:color w:val="000000"/>
         </w:rPr>
         <w:drawing>
-          <wp:inline distT="0" distB="0" distL="0" distR="0">
+          <wp:inline distT="0" distB="0" distL="0" distR="0" wp14:anchorId="6749A762" wp14:editId="0FA741C8">
             <wp:extent cx="3219450" cy="3219450"/>
             <wp:effectExtent l="0" t="0" r="0" b="0"/>
             <wp:docPr id="74" name="Picture 74"/>
@@ -15153,7 +15145,7 @@
           <w:noProof/>
         </w:rPr>
         <w:drawing>
-          <wp:inline distT="0" distB="0" distL="0" distR="0">
+          <wp:inline distT="0" distB="0" distL="0" distR="0" wp14:anchorId="1E934DB4" wp14:editId="1418C723">
             <wp:extent cx="4169410" cy="5562600"/>
             <wp:effectExtent l="0" t="0" r="2540" b="0"/>
             <wp:docPr id="75" name="Picture 75"/>
@@ -15296,7 +15288,7 @@
           <w:noProof/>
         </w:rPr>
         <w:drawing>
-          <wp:inline distT="0" distB="0" distL="0" distR="0">
+          <wp:inline distT="0" distB="0" distL="0" distR="0" wp14:anchorId="159C4DE7" wp14:editId="286555A2">
             <wp:extent cx="5534025" cy="3562350"/>
             <wp:effectExtent l="0" t="0" r="9525" b="0"/>
             <wp:docPr id="81" name="Picture 81"/>
@@ -15525,7 +15517,7 @@
           <w:noProof/>
         </w:rPr>
         <w:drawing>
-          <wp:inline distT="0" distB="0" distL="0" distR="0">
+          <wp:inline distT="0" distB="0" distL="0" distR="0" wp14:anchorId="529302F7" wp14:editId="6CE592C6">
             <wp:extent cx="5943600" cy="2132330"/>
             <wp:effectExtent l="0" t="0" r="0" b="1270"/>
             <wp:docPr id="82" name="Picture 82"/>
@@ -15624,7 +15616,7 @@
           <w:noProof/>
         </w:rPr>
         <w:drawing>
-          <wp:inline distT="0" distB="0" distL="0" distR="0">
+          <wp:inline distT="0" distB="0" distL="0" distR="0" wp14:anchorId="3E3C95FD" wp14:editId="3552DFA8">
             <wp:extent cx="5943600" cy="2132330"/>
             <wp:effectExtent l="0" t="0" r="0" b="1270"/>
             <wp:docPr id="84" name="Picture 84"/>
@@ -15800,7 +15792,7 @@
                 <w:color w:val="000000"/>
               </w:rPr>
               <w:drawing>
-                <wp:inline distT="0" distB="0" distL="0" distR="0">
+                <wp:inline distT="0" distB="0" distL="0" distR="0" wp14:anchorId="475AF437" wp14:editId="0757C710">
                   <wp:extent cx="2914650" cy="2990850"/>
                   <wp:effectExtent l="0" t="0" r="0" b="0"/>
                   <wp:docPr id="85" name="Picture 85"/>
@@ -15893,7 +15885,7 @@
                 <w:color w:val="000000"/>
               </w:rPr>
               <w:drawing>
-                <wp:inline distT="0" distB="0" distL="0" distR="0">
+                <wp:inline distT="0" distB="0" distL="0" distR="0" wp14:anchorId="4D7C6590" wp14:editId="38511A5B">
                   <wp:extent cx="2914650" cy="2981325"/>
                   <wp:effectExtent l="0" t="0" r="0" b="9525"/>
                   <wp:docPr id="86" name="Picture 86"/>
@@ -17010,7 +17002,7 @@
           <w:noProof/>
         </w:rPr>
         <w:drawing>
-          <wp:inline distT="0" distB="0" distL="0" distR="0" wp14:editId="6A0FC32B">
+          <wp:inline distT="0" distB="0" distL="0" distR="0" wp14:anchorId="1A6CF51F" wp14:editId="6104547E">
             <wp:extent cx="4381500" cy="3990975"/>
             <wp:effectExtent l="0" t="0" r="0" b="9525"/>
             <wp:docPr id="87" name="Picture 87"/>
@@ -21760,14 +21752,6 @@
     <w:abstractNumId w:val="14"/>
   </w:num>
 </w:numbering>
-</file>
-
-<file path=word/people.xml><?xml version="1.0" encoding="utf-8"?>
-<w15:people xmlns:wpc="http://schemas.microsoft.com/office/word/2010/wordprocessingCanvas" xmlns:cx="http://schemas.microsoft.com/office/drawing/2014/chartex" xmlns:cx1="http://schemas.microsoft.com/office/drawing/2015/9/8/chartex" xmlns:cx2="http://schemas.microsoft.com/office/drawing/2015/10/21/chartex" xmlns:cx3="http://schemas.microsoft.com/office/drawing/2016/5/9/chartex" xmlns:cx4="http://schemas.microsoft.com/office/drawing/2016/5/10/chartex" xmlns:cx5="http://schemas.microsoft.com/office/drawing/2016/5/11/chartex" xmlns:cx6="http://schemas.microsoft.com/office/drawing/2016/5/12/chartex" xmlns:cx7="http://schemas.microsoft.com/office/drawing/2016/5/13/chartex" xmlns:cx8="http://schemas.microsoft.com/office/drawing/2016/5/14/chartex" xmlns:mc="http://schemas.openxmlformats.org/markup-compatibility/2006" xmlns:aink="http://schemas.microsoft.com/office/drawing/2016/ink" xmlns:am3d="http://schemas.microsoft.com/office/drawing/2017/model3d" xmlns:o="urn:schemas-microsoft-com:office:office" xmlns:r="http://schemas.openxmlformats.org/officeDocument/2006/relationships" xmlns:m="http://schemas.openxmlformats.org/officeDocument/2006/math" xmlns:v="urn:schemas-microsoft-com:vml" xmlns:wp14="http://schemas.microsoft.com/office/word/2010/wordprocessingDrawing" xmlns:wp="http://schemas.openxmlformats.org/drawingml/2006/wordprocessingDrawing" xmlns:w10="urn:schemas-microsoft-com:office:word" xmlns:w="http://schemas.openxmlformats.org/wordprocessingml/2006/main" xmlns:w14="http://schemas.microsoft.com/office/word/2010/wordml" xmlns:w15="http://schemas.microsoft.com/office/word/2012/wordml" xmlns:w16cex="http://schemas.microsoft.com/office/word/2018/wordml/cex" xmlns:w16cid="http://schemas.microsoft.com/office/word/2016/wordml/cid" xmlns:w16="http://schemas.microsoft.com/office/word/2018/wordml" xmlns:w16sdtdh="http://schemas.microsoft.com/office/word/2020/wordml/sdtdatahash" xmlns:w16se="http://schemas.microsoft.com/office/word/2015/wordml/symex" xmlns:wpg="http://schemas.microsoft.com/office/word/2010/wordprocessingGroup" xmlns:wpi="http://schemas.microsoft.com/office/word/2010/wordprocessingInk" xmlns:wne="http://schemas.microsoft.com/office/word/2006/wordml" xmlns:wps="http://schemas.microsoft.com/office/word/2010/wordprocessingShape" mc:Ignorable="w14 w15 w16se w16cid w16 w16cex w16sdtdh wp14">
-  <w15:person w15:author="Lily Sun">
-    <w15:presenceInfo w15:providerId="AD" w15:userId="S::lsun@langsci.onmicrosoft.com::8d50dd01-4502-4377-bbd7-a42d5090af13"/>
-  </w15:person>
-</w15:people>
 </file>
 
 <file path=word/styles.xml><?xml version="1.0" encoding="utf-8"?>
@@ -22836,10 +22820,6 @@
 </file>
 
 <file path=customXml/item1.xml><?xml version="1.0" encoding="utf-8"?>
-<b:Sources xmlns:b="http://schemas.openxmlformats.org/officeDocument/2006/bibliography" xmlns="http://schemas.openxmlformats.org/officeDocument/2006/bibliography" SelectedStyle="\APA.XSL" StyleName="APA"/>
-</file>
-
-<file path=customXml/item2.xml><?xml version="1.0" encoding="utf-8"?>
 <s:customData xmlns="http://www.wps.cn/officeDocument/2013/wpsCustomData" xmlns:s="http://www.wps.cn/officeDocument/2013/wpsCustomData">
   <customSectProps>
     <customSectPr/>
@@ -22850,18 +22830,22 @@
 </s:customData>
 </file>
 
+<file path=customXml/item2.xml><?xml version="1.0" encoding="utf-8"?>
+<b:Sources xmlns:b="http://schemas.openxmlformats.org/officeDocument/2006/bibliography" xmlns="http://schemas.openxmlformats.org/officeDocument/2006/bibliography" SelectedStyle="\APA.XSL" StyleName="APA"/>
+</file>
+
 <file path=customXml/itemProps1.xml><?xml version="1.0" encoding="utf-8"?>
+<ds:datastoreItem xmlns:ds="http://schemas.openxmlformats.org/officeDocument/2006/customXml" ds:itemID="{B1977F7D-205B-4081-913C-38D41E755F92}">
+  <ds:schemaRefs>
+    <ds:schemaRef ds:uri="http://www.wps.cn/officeDocument/2013/wpsCustomData"/>
+  </ds:schemaRefs>
+</ds:datastoreItem>
+</file>
+
+<file path=customXml/itemProps2.xml><?xml version="1.0" encoding="utf-8"?>
 <ds:datastoreItem xmlns:ds="http://schemas.openxmlformats.org/officeDocument/2006/customXml" ds:itemID="{8D3CF46F-9ECF-4E55-B6BB-7311EF06B922}">
   <ds:schemaRefs>
     <ds:schemaRef ds:uri="http://schemas.openxmlformats.org/officeDocument/2006/bibliography"/>
   </ds:schemaRefs>
 </ds:datastoreItem>
-</file>
-
-<file path=customXml/itemProps2.xml><?xml version="1.0" encoding="utf-8"?>
-<ds:datastoreItem xmlns:ds="http://schemas.openxmlformats.org/officeDocument/2006/customXml" ds:itemID="{B1977F7D-205B-4081-913C-38D41E755F92}">
-  <ds:schemaRefs>
-    <ds:schemaRef ds:uri="http://www.wps.cn/officeDocument/2013/wpsCustomData"/>
-  </ds:schemaRefs>
-</ds:datastoreItem>
 </file>
</xml_diff>